<commit_message>
dailyReport, finish Chapter3,4, mastersignal/slot,model/nonmodel
</commit_message>
<xml_diff>
--- a/doc/dailyReport/dailyReportPUI.docx
+++ b/doc/dailyReport/dailyReportPUI.docx
@@ -775,44 +775,429 @@
         <w:t>解决</w:t>
       </w:r>
       <w:r>
-        <w:t>我</w:t>
-      </w:r>
+        <w:t>我们试用期</w:t>
+      </w:r>
+      <w:r>
+        <w:t>PUI</w:t>
+      </w:r>
+      <w:r>
+        <w:t>项目</w:t>
+      </w:r>
+      <w:r>
+        <w:rPr>
+          <w:rFonts w:hint="eastAsia"/>
+        </w:rPr>
+        <w:t>中</w:t>
+      </w:r>
+      <w:r>
+        <w:t>的技术难题：过多判断</w:t>
+      </w:r>
+      <w:r>
+        <w:rPr>
+          <w:rFonts w:hint="eastAsia"/>
+        </w:rPr>
+        <w:t>去</w:t>
+      </w:r>
+      <w:r>
+        <w:t>决定生成哪个具体的类。</w:t>
+      </w:r>
+    </w:p>
+    <w:p/>
+    <w:p>
+      <w:r>
+        <w:rPr>
+          <w:rFonts w:hint="eastAsia"/>
+        </w:rPr>
+        <w:t>2017</w:t>
+      </w:r>
+      <w:r>
+        <w:t>May03 Thu</w:t>
+      </w:r>
+    </w:p>
+    <w:p>
+      <w:r>
+        <w:rPr>
+          <w:rFonts w:hint="eastAsia"/>
+        </w:rPr>
+        <w:t>预计</w:t>
+      </w:r>
+      <w:r>
+        <w:t>完成：</w:t>
+      </w:r>
+    </w:p>
+    <w:p>
+      <w:pPr>
+        <w:pStyle w:val="a5"/>
+        <w:numPr>
+          <w:ilvl w:val="0"/>
+          <w:numId w:val="4"/>
+        </w:numPr>
+        <w:ind w:firstLineChars="0"/>
+        <w:rPr>
+          <w:rFonts w:hint="eastAsia"/>
+        </w:rPr>
+      </w:pPr>
+      <w:r>
+        <w:t>QT Creator</w:t>
+      </w:r>
+      <w:r>
+        <w:t>快速入门</w:t>
+      </w:r>
+      <w:r>
+        <w:rPr>
+          <w:rFonts w:hint="eastAsia"/>
+        </w:rPr>
+        <w:t xml:space="preserve"> </w:t>
+      </w:r>
+      <w:r>
+        <w:t>Chapter3</w:t>
+      </w:r>
+      <w:r>
+        <w:rPr>
+          <w:rFonts w:hint="eastAsia"/>
+        </w:rPr>
+        <w:t>，</w:t>
+      </w:r>
+      <w:r>
+        <w:rPr>
+          <w:rFonts w:hint="eastAsia"/>
+        </w:rPr>
+        <w:t>4</w:t>
+      </w:r>
+      <w:r>
+        <w:rPr>
+          <w:rFonts w:hint="eastAsia"/>
+        </w:rPr>
+        <w:t>，</w:t>
+      </w:r>
+      <w:r>
+        <w:rPr>
+          <w:rFonts w:hint="eastAsia"/>
+        </w:rPr>
+        <w:t>15</w:t>
+      </w:r>
+    </w:p>
+    <w:p>
+      <w:pPr>
+        <w:rPr>
+          <w:rFonts w:hint="eastAsia"/>
+        </w:rPr>
+      </w:pPr>
+    </w:p>
+    <w:p>
+      <w:r>
+        <w:rPr>
+          <w:rFonts w:hint="eastAsia"/>
+        </w:rPr>
+        <w:t>实际</w:t>
+      </w:r>
+      <w:r>
+        <w:t>完成：</w:t>
+      </w:r>
+    </w:p>
+    <w:p>
+      <w:pPr>
+        <w:pStyle w:val="a5"/>
+        <w:numPr>
+          <w:ilvl w:val="0"/>
+          <w:numId w:val="5"/>
+        </w:numPr>
+        <w:ind w:firstLineChars="0"/>
+      </w:pPr>
+      <w:r>
+        <w:t>帮助赵</w:t>
+      </w:r>
+      <w:r>
+        <w:rPr>
+          <w:rFonts w:hint="eastAsia"/>
+        </w:rPr>
+        <w:t>调试</w:t>
+      </w:r>
+      <w:r>
+        <w:t>根据字串内容</w:t>
+      </w:r>
+      <w:r>
+        <w:rPr>
+          <w:rFonts w:hint="eastAsia"/>
+        </w:rPr>
+        <w:t>生成指定</w:t>
+      </w:r>
+      <w:r>
+        <w:t>类的对象的</w:t>
+      </w:r>
+      <w:r>
+        <w:t>C++</w:t>
+      </w:r>
+      <w:r>
+        <w:t>实现。</w:t>
+      </w:r>
+    </w:p>
+    <w:p>
+      <w:pPr>
+        <w:pStyle w:val="a5"/>
+        <w:numPr>
+          <w:ilvl w:val="0"/>
+          <w:numId w:val="5"/>
+        </w:numPr>
+        <w:ind w:firstLineChars="0"/>
+        <w:rPr>
+          <w:rFonts w:hint="eastAsia"/>
+        </w:rPr>
+      </w:pPr>
+      <w:r>
+        <w:t>QT Creator chapter3</w:t>
+      </w:r>
+      <w:r>
+        <w:rPr>
+          <w:rFonts w:hint="eastAsia"/>
+        </w:rPr>
+        <w:t>，</w:t>
+      </w:r>
+      <w:r>
+        <w:rPr>
+          <w:rFonts w:hint="eastAsia"/>
+        </w:rPr>
+        <w:t>4</w:t>
+      </w:r>
+    </w:p>
+    <w:p>
+      <w:r>
+        <w:rPr>
+          <w:rFonts w:hint="eastAsia"/>
+        </w:rPr>
+        <w:t>成果</w:t>
+      </w:r>
+      <w:r>
+        <w:t>：对槽</w:t>
+      </w:r>
+      <w:r>
+        <w:rPr>
+          <w:rFonts w:hint="eastAsia"/>
+        </w:rPr>
+        <w:t>、</w:t>
+      </w:r>
+      <w:r>
+        <w:t>信号有初步认识</w:t>
+      </w:r>
+      <w:r>
+        <w:rPr>
+          <w:rFonts w:hint="eastAsia"/>
+        </w:rPr>
+        <w:t>；</w:t>
+      </w:r>
+      <w:r>
+        <w:t>对模态和非模态有初步认识</w:t>
+      </w:r>
+      <w:r>
+        <w:rPr>
+          <w:rFonts w:hint="eastAsia"/>
+        </w:rPr>
+        <w:t>；</w:t>
+      </w:r>
+      <w:r>
+        <w:t>尝试了基本控件和布局管理；</w:t>
+      </w:r>
+    </w:p>
+    <w:p>
+      <w:r>
+        <w:rPr>
+          <w:rFonts w:hint="eastAsia"/>
+        </w:rPr>
+        <w:t>教训</w:t>
+      </w:r>
+      <w:r>
+        <w:t>：</w:t>
+      </w:r>
+    </w:p>
+    <w:p>
+      <w:pPr>
+        <w:pStyle w:val="a5"/>
+        <w:numPr>
+          <w:ilvl w:val="0"/>
+          <w:numId w:val="6"/>
+        </w:numPr>
+        <w:ind w:firstLineChars="0"/>
+      </w:pPr>
+      <w:r>
+        <w:t>对</w:t>
+      </w:r>
+      <w:r>
+        <w:rPr>
+          <w:rFonts w:hint="eastAsia"/>
+        </w:rPr>
+        <w:t>bu</w:t>
+      </w:r>
+      <w:r>
+        <w:t>tton</w:t>
+      </w:r>
+      <w:r>
+        <w:rPr>
+          <w:rFonts w:hint="eastAsia"/>
+        </w:rPr>
+        <w:t>设置“</w:t>
+      </w:r>
+      <w:r>
+        <w:t>转到槽</w:t>
+      </w:r>
+      <w:r>
+        <w:t>”</w:t>
+      </w:r>
+      <w:r>
+        <w:t>的选择上，费了一番功夫。在</w:t>
+      </w:r>
+      <w:r>
+        <w:rPr>
+          <w:rFonts w:hint="eastAsia"/>
+        </w:rPr>
+        <w:t>“</w:t>
+      </w:r>
+      <w:r>
+        <w:t>编辑信号和</w:t>
+      </w:r>
+      <w:r>
+        <w:rPr>
+          <w:rFonts w:hint="eastAsia"/>
+        </w:rPr>
+        <w:t>槽</w:t>
+      </w:r>
+      <w:r>
+        <w:t>”</w:t>
+      </w:r>
+      <w:r>
+        <w:t>的里面是没有这个选项的，需退回到界面设计模式下才行。</w:t>
+      </w:r>
+    </w:p>
+    <w:p>
+      <w:pPr>
+        <w:widowControl/>
+        <w:ind w:firstLine="360"/>
+        <w:jc w:val="left"/>
+        <w:rPr>
+          <w:rFonts w:ascii="宋体" w:eastAsia="宋体" w:hAnsi="宋体" w:cs="宋体"/>
+          <w:kern w:val="0"/>
+          <w:sz w:val="24"/>
+          <w:szCs w:val="24"/>
+        </w:rPr>
+      </w:pPr>
+      <w:r>
+        <w:rPr>
+          <w:rFonts w:hint="eastAsia"/>
+        </w:rPr>
+        <w:t>1</w:t>
+      </w:r>
+      <w:r>
+        <w:t>.1</w:t>
+      </w:r>
+      <w:r>
+        <w:rPr>
+          <w:rFonts w:hint="eastAsia"/>
+        </w:rPr>
+        <w:t>，</w:t>
+      </w:r>
+      <w:r>
+        <w:rPr>
+          <w:rFonts w:ascii="宋体" w:eastAsia="宋体" w:hAnsi="宋体" w:cs="宋体"/>
+          <w:kern w:val="0"/>
+          <w:sz w:val="24"/>
+          <w:szCs w:val="24"/>
+        </w:rPr>
+        <w:t>模态（不能与同一应用程序的其他窗口交互），密封条exec（）</w:t>
+      </w:r>
+    </w:p>
+    <w:p>
+      <w:pPr>
+        <w:widowControl/>
+        <w:ind w:firstLine="360"/>
+        <w:jc w:val="left"/>
+        <w:rPr>
+          <w:rFonts w:ascii="宋体" w:eastAsia="宋体" w:hAnsi="宋体" w:cs="宋体"/>
+          <w:kern w:val="0"/>
+          <w:sz w:val="24"/>
+          <w:szCs w:val="24"/>
+        </w:rPr>
+      </w:pPr>
+      <w:r>
+        <w:rPr>
+          <w:rFonts w:ascii="宋体" w:eastAsia="宋体" w:hAnsi="宋体" w:cs="宋体"/>
+          <w:kern w:val="0"/>
+          <w:sz w:val="24"/>
+          <w:szCs w:val="24"/>
+        </w:rPr>
+        <w:t>非模态对话框，new一个对象，用show（）显示。</w:t>
+      </w:r>
+    </w:p>
+    <w:p>
+      <w:pPr>
+        <w:widowControl/>
+        <w:ind w:firstLine="360"/>
+        <w:jc w:val="left"/>
+        <w:rPr>
+          <w:rFonts w:ascii="宋体" w:eastAsia="宋体" w:hAnsi="宋体" w:cs="宋体"/>
+          <w:kern w:val="0"/>
+          <w:sz w:val="24"/>
+          <w:szCs w:val="24"/>
+        </w:rPr>
+      </w:pPr>
       <w:bookmarkStart w:id="0" w:name="_GoBack"/>
       <w:bookmarkEnd w:id="0"/>
       <w:r>
-        <w:t>们试用期</w:t>
-      </w:r>
-      <w:r>
-        <w:t>PUI</w:t>
-      </w:r>
-      <w:r>
-        <w:t>项目</w:t>
-      </w:r>
-      <w:r>
-        <w:rPr>
-          <w:rFonts w:hint="eastAsia"/>
-        </w:rPr>
-        <w:t>中</w:t>
-      </w:r>
-      <w:r>
-        <w:t>的技术难题：过多判断</w:t>
-      </w:r>
-      <w:r>
-        <w:rPr>
-          <w:rFonts w:hint="eastAsia"/>
-        </w:rPr>
-        <w:t>去</w:t>
-      </w:r>
-      <w:r>
-        <w:t>决定生成哪个具体的类。</w:t>
-      </w:r>
-    </w:p>
-    <w:p>
-      <w:pPr>
-        <w:rPr>
-          <w:rFonts w:hint="eastAsia"/>
-        </w:rPr>
-      </w:pPr>
+        <w:rPr>
+          <w:rFonts w:ascii="宋体" w:eastAsia="宋体" w:hAnsi="宋体" w:cs="宋体"/>
+          <w:kern w:val="0"/>
+          <w:sz w:val="24"/>
+          <w:szCs w:val="24"/>
+        </w:rPr>
+        <w:t>注：show（）也可以建立模态dialog，在show之前调用setModal(true)</w:t>
+      </w:r>
+    </w:p>
+    <w:p>
+      <w:pPr>
+        <w:pStyle w:val="a5"/>
+        <w:ind w:left="360" w:firstLineChars="0" w:firstLine="0"/>
+        <w:rPr>
+          <w:rFonts w:hint="eastAsia"/>
+        </w:rPr>
+      </w:pPr>
+    </w:p>
+    <w:p>
+      <w:pPr>
+        <w:pStyle w:val="a5"/>
+        <w:numPr>
+          <w:ilvl w:val="0"/>
+          <w:numId w:val="6"/>
+        </w:numPr>
+        <w:ind w:firstLineChars="0"/>
+        <w:rPr>
+          <w:rFonts w:hint="eastAsia"/>
+        </w:rPr>
+      </w:pPr>
+      <w:r>
+        <w:t>当工程改动后，编译执行报错，错误原因又比较奇怪的时候，执行一把</w:t>
+      </w:r>
+      <w:r>
+        <w:t>“</w:t>
+      </w:r>
+      <w:r>
+        <w:t>构建</w:t>
+      </w:r>
+      <w:r>
+        <w:t>”-&gt;"</w:t>
+      </w:r>
+      <w:r>
+        <w:t>清理项目</w:t>
+      </w:r>
+      <w:r>
+        <w:t>“</w:t>
+      </w:r>
+      <w:r>
+        <w:t>，再</w:t>
+      </w:r>
+      <w:r>
+        <w:t xml:space="preserve"> ”qmake”</w:t>
+      </w:r>
+      <w:r>
+        <w:t>可能会有帮助。</w:t>
+      </w:r>
     </w:p>
     <w:sectPr>
       <w:pgSz w:w="11906" w:h="16838"/>
@@ -1043,10 +1428,277 @@
     </w:lvl>
   </w:abstractNum>
   <w:abstractNum w:abstractNumId="2" w15:restartNumberingAfterBreak="0">
+    <w:nsid w:val="07D64F07"/>
+    <w:multiLevelType w:val="hybridMultilevel"/>
+    <w:tmpl w:val="1FA41682"/>
+    <w:lvl w:ilvl="0" w:tplc="9AFA0362">
+      <w:start w:val="1"/>
+      <w:numFmt w:val="decimal"/>
+      <w:lvlText w:val="%1，"/>
+      <w:lvlJc w:val="left"/>
+      <w:pPr>
+        <w:ind w:left="360" w:hanging="360"/>
+      </w:pPr>
+      <w:rPr>
+        <w:rFonts w:hint="default"/>
+      </w:rPr>
+    </w:lvl>
+    <w:lvl w:ilvl="1" w:tplc="04090019" w:tentative="1">
+      <w:start w:val="1"/>
+      <w:numFmt w:val="lowerLetter"/>
+      <w:lvlText w:val="%2)"/>
+      <w:lvlJc w:val="left"/>
+      <w:pPr>
+        <w:ind w:left="840" w:hanging="420"/>
+      </w:pPr>
+    </w:lvl>
+    <w:lvl w:ilvl="2" w:tplc="0409001B" w:tentative="1">
+      <w:start w:val="1"/>
+      <w:numFmt w:val="lowerRoman"/>
+      <w:lvlText w:val="%3."/>
+      <w:lvlJc w:val="right"/>
+      <w:pPr>
+        <w:ind w:left="1260" w:hanging="420"/>
+      </w:pPr>
+    </w:lvl>
+    <w:lvl w:ilvl="3" w:tplc="0409000F" w:tentative="1">
+      <w:start w:val="1"/>
+      <w:numFmt w:val="decimal"/>
+      <w:lvlText w:val="%4."/>
+      <w:lvlJc w:val="left"/>
+      <w:pPr>
+        <w:ind w:left="1680" w:hanging="420"/>
+      </w:pPr>
+    </w:lvl>
+    <w:lvl w:ilvl="4" w:tplc="04090019" w:tentative="1">
+      <w:start w:val="1"/>
+      <w:numFmt w:val="lowerLetter"/>
+      <w:lvlText w:val="%5)"/>
+      <w:lvlJc w:val="left"/>
+      <w:pPr>
+        <w:ind w:left="2100" w:hanging="420"/>
+      </w:pPr>
+    </w:lvl>
+    <w:lvl w:ilvl="5" w:tplc="0409001B" w:tentative="1">
+      <w:start w:val="1"/>
+      <w:numFmt w:val="lowerRoman"/>
+      <w:lvlText w:val="%6."/>
+      <w:lvlJc w:val="right"/>
+      <w:pPr>
+        <w:ind w:left="2520" w:hanging="420"/>
+      </w:pPr>
+    </w:lvl>
+    <w:lvl w:ilvl="6" w:tplc="0409000F" w:tentative="1">
+      <w:start w:val="1"/>
+      <w:numFmt w:val="decimal"/>
+      <w:lvlText w:val="%7."/>
+      <w:lvlJc w:val="left"/>
+      <w:pPr>
+        <w:ind w:left="2940" w:hanging="420"/>
+      </w:pPr>
+    </w:lvl>
+    <w:lvl w:ilvl="7" w:tplc="04090019" w:tentative="1">
+      <w:start w:val="1"/>
+      <w:numFmt w:val="lowerLetter"/>
+      <w:lvlText w:val="%8)"/>
+      <w:lvlJc w:val="left"/>
+      <w:pPr>
+        <w:ind w:left="3360" w:hanging="420"/>
+      </w:pPr>
+    </w:lvl>
+    <w:lvl w:ilvl="8" w:tplc="0409001B" w:tentative="1">
+      <w:start w:val="1"/>
+      <w:numFmt w:val="lowerRoman"/>
+      <w:lvlText w:val="%9."/>
+      <w:lvlJc w:val="right"/>
+      <w:pPr>
+        <w:ind w:left="3780" w:hanging="420"/>
+      </w:pPr>
+    </w:lvl>
+  </w:abstractNum>
+  <w:abstractNum w:abstractNumId="3" w15:restartNumberingAfterBreak="0">
+    <w:nsid w:val="1E071B55"/>
+    <w:multiLevelType w:val="hybridMultilevel"/>
+    <w:tmpl w:val="2C7013C6"/>
+    <w:lvl w:ilvl="0" w:tplc="97A04980">
+      <w:start w:val="1"/>
+      <w:numFmt w:val="decimal"/>
+      <w:lvlText w:val="%1，"/>
+      <w:lvlJc w:val="left"/>
+      <w:pPr>
+        <w:ind w:left="360" w:hanging="360"/>
+      </w:pPr>
+      <w:rPr>
+        <w:rFonts w:hint="default"/>
+      </w:rPr>
+    </w:lvl>
+    <w:lvl w:ilvl="1" w:tplc="04090019" w:tentative="1">
+      <w:start w:val="1"/>
+      <w:numFmt w:val="lowerLetter"/>
+      <w:lvlText w:val="%2)"/>
+      <w:lvlJc w:val="left"/>
+      <w:pPr>
+        <w:ind w:left="840" w:hanging="420"/>
+      </w:pPr>
+    </w:lvl>
+    <w:lvl w:ilvl="2" w:tplc="0409001B" w:tentative="1">
+      <w:start w:val="1"/>
+      <w:numFmt w:val="lowerRoman"/>
+      <w:lvlText w:val="%3."/>
+      <w:lvlJc w:val="right"/>
+      <w:pPr>
+        <w:ind w:left="1260" w:hanging="420"/>
+      </w:pPr>
+    </w:lvl>
+    <w:lvl w:ilvl="3" w:tplc="0409000F" w:tentative="1">
+      <w:start w:val="1"/>
+      <w:numFmt w:val="decimal"/>
+      <w:lvlText w:val="%4."/>
+      <w:lvlJc w:val="left"/>
+      <w:pPr>
+        <w:ind w:left="1680" w:hanging="420"/>
+      </w:pPr>
+    </w:lvl>
+    <w:lvl w:ilvl="4" w:tplc="04090019" w:tentative="1">
+      <w:start w:val="1"/>
+      <w:numFmt w:val="lowerLetter"/>
+      <w:lvlText w:val="%5)"/>
+      <w:lvlJc w:val="left"/>
+      <w:pPr>
+        <w:ind w:left="2100" w:hanging="420"/>
+      </w:pPr>
+    </w:lvl>
+    <w:lvl w:ilvl="5" w:tplc="0409001B" w:tentative="1">
+      <w:start w:val="1"/>
+      <w:numFmt w:val="lowerRoman"/>
+      <w:lvlText w:val="%6."/>
+      <w:lvlJc w:val="right"/>
+      <w:pPr>
+        <w:ind w:left="2520" w:hanging="420"/>
+      </w:pPr>
+    </w:lvl>
+    <w:lvl w:ilvl="6" w:tplc="0409000F" w:tentative="1">
+      <w:start w:val="1"/>
+      <w:numFmt w:val="decimal"/>
+      <w:lvlText w:val="%7."/>
+      <w:lvlJc w:val="left"/>
+      <w:pPr>
+        <w:ind w:left="2940" w:hanging="420"/>
+      </w:pPr>
+    </w:lvl>
+    <w:lvl w:ilvl="7" w:tplc="04090019" w:tentative="1">
+      <w:start w:val="1"/>
+      <w:numFmt w:val="lowerLetter"/>
+      <w:lvlText w:val="%8)"/>
+      <w:lvlJc w:val="left"/>
+      <w:pPr>
+        <w:ind w:left="3360" w:hanging="420"/>
+      </w:pPr>
+    </w:lvl>
+    <w:lvl w:ilvl="8" w:tplc="0409001B" w:tentative="1">
+      <w:start w:val="1"/>
+      <w:numFmt w:val="lowerRoman"/>
+      <w:lvlText w:val="%9."/>
+      <w:lvlJc w:val="right"/>
+      <w:pPr>
+        <w:ind w:left="3780" w:hanging="420"/>
+      </w:pPr>
+    </w:lvl>
+  </w:abstractNum>
+  <w:abstractNum w:abstractNumId="4" w15:restartNumberingAfterBreak="0">
     <w:nsid w:val="5AF65197"/>
     <w:multiLevelType w:val="hybridMultilevel"/>
     <w:tmpl w:val="D9BEE182"/>
     <w:lvl w:ilvl="0" w:tplc="7272FF1E">
+      <w:start w:val="1"/>
+      <w:numFmt w:val="decimal"/>
+      <w:lvlText w:val="%1，"/>
+      <w:lvlJc w:val="left"/>
+      <w:pPr>
+        <w:ind w:left="360" w:hanging="360"/>
+      </w:pPr>
+      <w:rPr>
+        <w:rFonts w:hint="default"/>
+      </w:rPr>
+    </w:lvl>
+    <w:lvl w:ilvl="1" w:tplc="04090019" w:tentative="1">
+      <w:start w:val="1"/>
+      <w:numFmt w:val="lowerLetter"/>
+      <w:lvlText w:val="%2)"/>
+      <w:lvlJc w:val="left"/>
+      <w:pPr>
+        <w:ind w:left="840" w:hanging="420"/>
+      </w:pPr>
+    </w:lvl>
+    <w:lvl w:ilvl="2" w:tplc="0409001B" w:tentative="1">
+      <w:start w:val="1"/>
+      <w:numFmt w:val="lowerRoman"/>
+      <w:lvlText w:val="%3."/>
+      <w:lvlJc w:val="right"/>
+      <w:pPr>
+        <w:ind w:left="1260" w:hanging="420"/>
+      </w:pPr>
+    </w:lvl>
+    <w:lvl w:ilvl="3" w:tplc="0409000F" w:tentative="1">
+      <w:start w:val="1"/>
+      <w:numFmt w:val="decimal"/>
+      <w:lvlText w:val="%4."/>
+      <w:lvlJc w:val="left"/>
+      <w:pPr>
+        <w:ind w:left="1680" w:hanging="420"/>
+      </w:pPr>
+    </w:lvl>
+    <w:lvl w:ilvl="4" w:tplc="04090019" w:tentative="1">
+      <w:start w:val="1"/>
+      <w:numFmt w:val="lowerLetter"/>
+      <w:lvlText w:val="%5)"/>
+      <w:lvlJc w:val="left"/>
+      <w:pPr>
+        <w:ind w:left="2100" w:hanging="420"/>
+      </w:pPr>
+    </w:lvl>
+    <w:lvl w:ilvl="5" w:tplc="0409001B" w:tentative="1">
+      <w:start w:val="1"/>
+      <w:numFmt w:val="lowerRoman"/>
+      <w:lvlText w:val="%6."/>
+      <w:lvlJc w:val="right"/>
+      <w:pPr>
+        <w:ind w:left="2520" w:hanging="420"/>
+      </w:pPr>
+    </w:lvl>
+    <w:lvl w:ilvl="6" w:tplc="0409000F" w:tentative="1">
+      <w:start w:val="1"/>
+      <w:numFmt w:val="decimal"/>
+      <w:lvlText w:val="%7."/>
+      <w:lvlJc w:val="left"/>
+      <w:pPr>
+        <w:ind w:left="2940" w:hanging="420"/>
+      </w:pPr>
+    </w:lvl>
+    <w:lvl w:ilvl="7" w:tplc="04090019" w:tentative="1">
+      <w:start w:val="1"/>
+      <w:numFmt w:val="lowerLetter"/>
+      <w:lvlText w:val="%8)"/>
+      <w:lvlJc w:val="left"/>
+      <w:pPr>
+        <w:ind w:left="3360" w:hanging="420"/>
+      </w:pPr>
+    </w:lvl>
+    <w:lvl w:ilvl="8" w:tplc="0409001B" w:tentative="1">
+      <w:start w:val="1"/>
+      <w:numFmt w:val="lowerRoman"/>
+      <w:lvlText w:val="%9."/>
+      <w:lvlJc w:val="right"/>
+      <w:pPr>
+        <w:ind w:left="3780" w:hanging="420"/>
+      </w:pPr>
+    </w:lvl>
+  </w:abstractNum>
+  <w:abstractNum w:abstractNumId="5" w15:restartNumberingAfterBreak="0">
+    <w:nsid w:val="6BB8376D"/>
+    <w:multiLevelType w:val="hybridMultilevel"/>
+    <w:tmpl w:val="1FAA2B68"/>
+    <w:lvl w:ilvl="0" w:tplc="C0086354">
       <w:start w:val="1"/>
       <w:numFmt w:val="decimal"/>
       <w:lvlText w:val="%1，"/>
@@ -1138,7 +1790,16 @@
     <w:abstractNumId w:val="1"/>
   </w:num>
   <w:num w:numId="3">
+    <w:abstractNumId w:val="4"/>
+  </w:num>
+  <w:num w:numId="4">
+    <w:abstractNumId w:val="3"/>
+  </w:num>
+  <w:num w:numId="5">
     <w:abstractNumId w:val="2"/>
+  </w:num>
+  <w:num w:numId="6">
+    <w:abstractNumId w:val="5"/>
   </w:num>
 </w:numbering>
 </file>

</xml_diff>

<commit_message>
dailyReport, finished ch5.1,ch6, ch7.1
</commit_message>
<xml_diff>
--- a/doc/dailyReport/dailyReportPUI.docx
+++ b/doc/dailyReport/dailyReportPUI.docx
@@ -833,9 +833,6 @@
           <w:numId w:val="4"/>
         </w:numPr>
         <w:ind w:firstLineChars="0"/>
-        <w:rPr>
-          <w:rFonts w:hint="eastAsia"/>
-        </w:rPr>
       </w:pPr>
       <w:r>
         <w:t>QT Creator</w:t>
@@ -877,13 +874,7 @@
         <w:t>15</w:t>
       </w:r>
     </w:p>
-    <w:p>
-      <w:pPr>
-        <w:rPr>
-          <w:rFonts w:hint="eastAsia"/>
-        </w:rPr>
-      </w:pPr>
-    </w:p>
+    <w:p/>
     <w:p>
       <w:r>
         <w:rPr>
@@ -940,9 +931,6 @@
           <w:numId w:val="5"/>
         </w:numPr>
         <w:ind w:firstLineChars="0"/>
-        <w:rPr>
-          <w:rFonts w:hint="eastAsia"/>
-        </w:rPr>
       </w:pPr>
       <w:r>
         <w:t>QT Creator chapter3</w:t>
@@ -1138,8 +1126,6 @@
           <w:szCs w:val="24"/>
         </w:rPr>
       </w:pPr>
-      <w:bookmarkStart w:id="0" w:name="_GoBack"/>
-      <w:bookmarkEnd w:id="0"/>
       <w:r>
         <w:rPr>
           <w:rFonts w:ascii="宋体" w:eastAsia="宋体" w:hAnsi="宋体" w:cs="宋体"/>
@@ -1154,9 +1140,6 @@
       <w:pPr>
         <w:pStyle w:val="a5"/>
         <w:ind w:left="360" w:firstLineChars="0" w:firstLine="0"/>
-        <w:rPr>
-          <w:rFonts w:hint="eastAsia"/>
-        </w:rPr>
       </w:pPr>
     </w:p>
     <w:p>
@@ -1167,9 +1150,6 @@
           <w:numId w:val="6"/>
         </w:numPr>
         <w:ind w:firstLineChars="0"/>
-        <w:rPr>
-          <w:rFonts w:hint="eastAsia"/>
-        </w:rPr>
       </w:pPr>
       <w:r>
         <w:t>当工程改动后，编译执行报错，错误原因又比较奇怪的时候，执行一把</w:t>
@@ -1198,6 +1178,377 @@
       <w:r>
         <w:t>可能会有帮助。</w:t>
       </w:r>
+    </w:p>
+    <w:p/>
+    <w:p>
+      <w:r>
+        <w:rPr>
+          <w:rFonts w:hint="eastAsia"/>
+        </w:rPr>
+        <w:lastRenderedPageBreak/>
+        <w:t>2017</w:t>
+      </w:r>
+      <w:r>
+        <w:t>May04 Fri</w:t>
+      </w:r>
+    </w:p>
+    <w:p>
+      <w:r>
+        <w:rPr>
+          <w:rFonts w:hint="eastAsia"/>
+        </w:rPr>
+        <w:t>预计</w:t>
+      </w:r>
+      <w:r>
+        <w:t>完成</w:t>
+      </w:r>
+      <w:r>
+        <w:rPr>
+          <w:rFonts w:hint="eastAsia"/>
+        </w:rPr>
+        <w:t xml:space="preserve"> </w:t>
+      </w:r>
+      <w:r>
+        <w:t>Creator Chapter15</w:t>
+      </w:r>
+      <w:r>
+        <w:rPr>
+          <w:rFonts w:hint="eastAsia"/>
+        </w:rPr>
+        <w:t>，</w:t>
+      </w:r>
+      <w:r>
+        <w:rPr>
+          <w:rFonts w:hint="eastAsia"/>
+        </w:rPr>
+        <w:t>17</w:t>
+      </w:r>
+    </w:p>
+    <w:p/>
+    <w:p>
+      <w:r>
+        <w:rPr>
+          <w:rFonts w:hint="eastAsia"/>
+        </w:rPr>
+        <w:t>实际</w:t>
+      </w:r>
+      <w:r>
+        <w:t>完成：</w:t>
+      </w:r>
+      <w:r>
+        <w:t>Ch5</w:t>
+      </w:r>
+      <w:r>
+        <w:rPr>
+          <w:rFonts w:hint="eastAsia"/>
+        </w:rPr>
+        <w:t>.1</w:t>
+      </w:r>
+      <w:r>
+        <w:t>,</w:t>
+      </w:r>
+      <w:r>
+        <w:rPr>
+          <w:rFonts w:hint="eastAsia"/>
+        </w:rPr>
+        <w:t xml:space="preserve"> Ch6</w:t>
+      </w:r>
+      <w:r>
+        <w:t>, Ch7.1</w:t>
+      </w:r>
+    </w:p>
+    <w:p>
+      <w:r>
+        <w:rPr>
+          <w:rFonts w:hint="eastAsia"/>
+        </w:rPr>
+        <w:t>成果</w:t>
+      </w:r>
+      <w:r>
+        <w:t>：</w:t>
+      </w:r>
+    </w:p>
+    <w:p>
+      <w:pPr>
+        <w:widowControl/>
+        <w:jc w:val="left"/>
+        <w:rPr>
+          <w:rFonts w:ascii="宋体" w:eastAsia="宋体" w:hAnsi="宋体" w:cs="宋体"/>
+          <w:kern w:val="0"/>
+          <w:sz w:val="24"/>
+          <w:szCs w:val="24"/>
+        </w:rPr>
+      </w:pPr>
+      <w:r>
+        <w:rPr>
+          <w:rFonts w:ascii="宋体" w:eastAsia="宋体" w:hAnsi="宋体" w:cs="宋体"/>
+          <w:kern w:val="0"/>
+          <w:sz w:val="24"/>
+          <w:szCs w:val="24"/>
+        </w:rPr>
+        <w:t>1，QT中，任何QObject子类实例都可以接收和处理事件。</w:t>
+      </w:r>
+    </w:p>
+    <w:p>
+      <w:pPr>
+        <w:widowControl/>
+        <w:jc w:val="left"/>
+        <w:rPr>
+          <w:rFonts w:ascii="宋体" w:eastAsia="宋体" w:hAnsi="宋体" w:cs="宋体"/>
+          <w:kern w:val="0"/>
+          <w:sz w:val="24"/>
+          <w:szCs w:val="24"/>
+        </w:rPr>
+      </w:pPr>
+      <w:r>
+        <w:rPr>
+          <w:rFonts w:ascii="宋体" w:eastAsia="宋体" w:hAnsi="宋体" w:cs="宋体"/>
+          <w:kern w:val="0"/>
+          <w:sz w:val="24"/>
+          <w:szCs w:val="24"/>
+        </w:rPr>
+        <w:t>2，QT中，信号和事件的区别</w:t>
+      </w:r>
+    </w:p>
+    <w:p>
+      <w:pPr>
+        <w:widowControl/>
+        <w:jc w:val="left"/>
+        <w:rPr>
+          <w:rFonts w:ascii="宋体" w:eastAsia="宋体" w:hAnsi="宋体" w:cs="宋体"/>
+          <w:kern w:val="0"/>
+          <w:sz w:val="24"/>
+          <w:szCs w:val="24"/>
+        </w:rPr>
+      </w:pPr>
+      <w:r>
+        <w:rPr>
+          <w:rFonts w:ascii="宋体" w:eastAsia="宋体" w:hAnsi="宋体" w:cs="宋体"/>
+          <w:kern w:val="0"/>
+          <w:sz w:val="24"/>
+          <w:szCs w:val="24"/>
+        </w:rPr>
+        <w:t>3，信号与槽</w:t>
+      </w:r>
+    </w:p>
+    <w:p>
+      <w:pPr>
+        <w:widowControl/>
+        <w:jc w:val="left"/>
+        <w:rPr>
+          <w:rFonts w:ascii="宋体" w:eastAsia="宋体" w:hAnsi="宋体" w:cs="宋体"/>
+          <w:kern w:val="0"/>
+          <w:sz w:val="24"/>
+          <w:szCs w:val="24"/>
+        </w:rPr>
+      </w:pPr>
+      <w:r>
+        <w:rPr>
+          <w:rFonts w:ascii="宋体" w:eastAsia="宋体" w:hAnsi="宋体" w:cs="宋体"/>
+          <w:kern w:val="0"/>
+          <w:sz w:val="24"/>
+          <w:szCs w:val="24"/>
+        </w:rPr>
+        <w:t>connect(dlg,SIGNAL(dlgReturn(int)),this,SLOT(showValue(int)));</w:t>
+      </w:r>
+    </w:p>
+    <w:p>
+      <w:pPr>
+        <w:widowControl/>
+        <w:jc w:val="left"/>
+        <w:rPr>
+          <w:rFonts w:ascii="宋体" w:eastAsia="宋体" w:hAnsi="宋体" w:cs="宋体"/>
+          <w:kern w:val="0"/>
+          <w:sz w:val="24"/>
+          <w:szCs w:val="24"/>
+        </w:rPr>
+      </w:pPr>
+      <w:r>
+        <w:rPr>
+          <w:rFonts w:ascii="宋体" w:eastAsia="宋体" w:hAnsi="宋体" w:cs="宋体"/>
+          <w:kern w:val="0"/>
+          <w:sz w:val="24"/>
+          <w:szCs w:val="24"/>
+        </w:rPr>
+        <w:t>其中信号 dlgReturn一般都定义在其他类的类内部，用关键字signals：标志。但能在当前类中直接使用它，说明signals有相当于static的作用。</w:t>
+      </w:r>
+    </w:p>
+    <w:p>
+      <w:pPr>
+        <w:widowControl/>
+        <w:jc w:val="left"/>
+        <w:rPr>
+          <w:rFonts w:ascii="宋体" w:eastAsia="宋体" w:hAnsi="宋体" w:cs="宋体"/>
+          <w:kern w:val="0"/>
+          <w:sz w:val="24"/>
+          <w:szCs w:val="24"/>
+        </w:rPr>
+      </w:pPr>
+      <w:r>
+        <w:rPr>
+          <w:rFonts w:ascii="宋体" w:eastAsia="宋体" w:hAnsi="宋体" w:cs="宋体"/>
+          <w:kern w:val="0"/>
+          <w:sz w:val="24"/>
+          <w:szCs w:val="24"/>
+        </w:rPr>
+        <w:t>4，信号和槽自动关联，要注意的事项（不过一般都不使用自动关联的方式）：</w:t>
+      </w:r>
+    </w:p>
+    <w:p>
+      <w:pPr>
+        <w:widowControl/>
+        <w:jc w:val="left"/>
+        <w:rPr>
+          <w:rFonts w:ascii="宋体" w:eastAsia="宋体" w:hAnsi="宋体" w:cs="宋体"/>
+          <w:kern w:val="0"/>
+          <w:sz w:val="24"/>
+          <w:szCs w:val="24"/>
+        </w:rPr>
+      </w:pPr>
+      <w:r>
+        <w:rPr>
+          <w:rFonts w:ascii="宋体" w:eastAsia="宋体" w:hAnsi="宋体" w:cs="宋体"/>
+          <w:kern w:val="0"/>
+          <w:sz w:val="24"/>
+          <w:szCs w:val="24"/>
+        </w:rPr>
+        <w:t>setupUI（）函数里调用了connectSlotByName()函数，所以要使用自动关联的部件的定义都要放在setupUi()之前，还必须使用setObjectName()指定它们的objectName，只有这样才能正常使用自动关联。</w:t>
+      </w:r>
+    </w:p>
+    <w:p>
+      <w:pPr>
+        <w:widowControl/>
+        <w:jc w:val="left"/>
+        <w:rPr>
+          <w:rFonts w:ascii="宋体" w:eastAsia="宋体" w:hAnsi="宋体" w:cs="宋体"/>
+          <w:kern w:val="0"/>
+          <w:sz w:val="24"/>
+          <w:szCs w:val="24"/>
+        </w:rPr>
+      </w:pPr>
+      <w:r>
+        <w:rPr>
+          <w:rFonts w:ascii="宋体" w:eastAsia="宋体" w:hAnsi="宋体" w:cs="宋体"/>
+          <w:kern w:val="0"/>
+          <w:sz w:val="24"/>
+          <w:szCs w:val="24"/>
+        </w:rPr>
+        <w:t>5，QT 及QT Quick开发实战精解 在Creator快速入门中多次提到，似乎这也是QT开发过程中需要掌握的工具？</w:t>
+      </w:r>
+    </w:p>
+    <w:p>
+      <w:pPr>
+        <w:widowControl/>
+        <w:jc w:val="left"/>
+        <w:rPr>
+          <w:rFonts w:ascii="宋体" w:eastAsia="宋体" w:hAnsi="宋体" w:cs="宋体"/>
+          <w:kern w:val="0"/>
+          <w:sz w:val="24"/>
+          <w:szCs w:val="24"/>
+        </w:rPr>
+      </w:pPr>
+      <w:r>
+        <w:rPr>
+          <w:rFonts w:ascii="宋体" w:eastAsia="宋体" w:hAnsi="宋体" w:cs="宋体"/>
+          <w:kern w:val="0"/>
+          <w:sz w:val="24"/>
+          <w:szCs w:val="24"/>
+        </w:rPr>
+        <w:t>6，Creator快速入门 P154 关于“如果不是顶层窗口，那么关闭时只是隐藏，不会被销毁”是什么意思？</w:t>
+      </w:r>
+    </w:p>
+    <w:p>
+      <w:pPr>
+        <w:widowControl/>
+        <w:jc w:val="left"/>
+        <w:rPr>
+          <w:rFonts w:ascii="宋体" w:eastAsia="宋体" w:hAnsi="宋体" w:cs="宋体"/>
+          <w:kern w:val="0"/>
+          <w:sz w:val="24"/>
+          <w:szCs w:val="24"/>
+        </w:rPr>
+      </w:pPr>
+      <w:r>
+        <w:rPr>
+          <w:rFonts w:ascii="宋体" w:eastAsia="宋体" w:hAnsi="宋体" w:cs="宋体"/>
+          <w:kern w:val="0"/>
+          <w:sz w:val="24"/>
+          <w:szCs w:val="24"/>
+        </w:rPr>
+        <w:t>7，P154 对于规范的QT程序，我们要在main（）中将主窗口部件创建在栈上，如“Widget w”，而不要在堆上进行创建。对于其他窗口部件可以使用new在堆上创建，不过一定要指定其父部件，这样就不需要使用delete来销毁该对象了。</w:t>
+      </w:r>
+    </w:p>
+    <w:p>
+      <w:pPr>
+        <w:widowControl/>
+        <w:jc w:val="left"/>
+        <w:rPr>
+          <w:rFonts w:ascii="宋体" w:eastAsia="宋体" w:hAnsi="宋体" w:cs="宋体"/>
+          <w:kern w:val="0"/>
+          <w:sz w:val="24"/>
+          <w:szCs w:val="24"/>
+        </w:rPr>
+      </w:pPr>
+      <w:r>
+        <w:rPr>
+          <w:rFonts w:ascii="宋体" w:eastAsia="宋体" w:hAnsi="宋体" w:cs="宋体"/>
+          <w:kern w:val="0"/>
+          <w:sz w:val="24"/>
+          <w:szCs w:val="24"/>
+        </w:rPr>
+        <w:t>8，P155: 可以使用children() 函数来获取所有子部件的列表，.e.g: qDebug()&lt;&lt; children();</w:t>
+      </w:r>
+    </w:p>
+    <w:p>
+      <w:pPr>
+        <w:widowControl/>
+        <w:jc w:val="left"/>
+        <w:rPr>
+          <w:rFonts w:ascii="宋体" w:eastAsia="宋体" w:hAnsi="宋体" w:cs="宋体"/>
+          <w:kern w:val="0"/>
+          <w:sz w:val="24"/>
+          <w:szCs w:val="24"/>
+        </w:rPr>
+      </w:pPr>
+      <w:r>
+        <w:rPr>
+          <w:rFonts w:ascii="宋体" w:eastAsia="宋体" w:hAnsi="宋体" w:cs="宋体"/>
+          <w:kern w:val="0"/>
+          <w:sz w:val="24"/>
+          <w:szCs w:val="24"/>
+        </w:rPr>
+        <w:t>9, P155, MOS: Meta-Object System    MOC: Meta-Object Compiler</w:t>
+      </w:r>
+    </w:p>
+    <w:p>
+      <w:pPr>
+        <w:widowControl/>
+        <w:jc w:val="left"/>
+        <w:rPr>
+          <w:rFonts w:ascii="宋体" w:eastAsia="宋体" w:hAnsi="宋体" w:cs="宋体"/>
+          <w:kern w:val="0"/>
+          <w:sz w:val="24"/>
+          <w:szCs w:val="24"/>
+        </w:rPr>
+      </w:pPr>
+      <w:r>
+        <w:rPr>
+          <w:rFonts w:ascii="宋体" w:eastAsia="宋体" w:hAnsi="宋体" w:cs="宋体"/>
+          <w:kern w:val="0"/>
+          <w:sz w:val="24"/>
+          <w:szCs w:val="24"/>
+        </w:rPr>
+        <w:t>MOS 提供了对象间通信的信号和槽机制，运行时类型信息和动态属性系统。</w:t>
+      </w:r>
+    </w:p>
+    <w:p>
+      <w:pPr>
+        <w:rPr>
+          <w:rFonts w:hint="eastAsia"/>
+        </w:rPr>
+      </w:pPr>
+      <w:bookmarkStart w:id="0" w:name="_GoBack"/>
+      <w:bookmarkEnd w:id="0"/>
     </w:p>
     <w:sectPr>
       <w:pgSz w:w="11906" w:h="16838"/>

</xml_diff>